<commit_message>
docs: Standardize font style and size
</commit_message>
<xml_diff>
--- a/Design Requirements.docx
+++ b/Design Requirements.docx
@@ -10,17 +10,12 @@
         <w:ind w:left="0" w:right="0" w:hanging="0"/>
         <w:jc w:val="center"/>
         <w:rPr>
-          <w:b w:val="false"/>
-          <w:b w:val="false"/>
-          <w:i w:val="false"/>
-          <w:i w:val="false"/>
-          <w:caps/>
-          <w:color w:val="4472C4"/>
-          <w:lang w:val="en-MY"/>
-        </w:rPr>
-      </w:pPr>
-      <w:r>
-        <w:rPr>
+          <w:rFonts w:ascii="Times New Roman" w:hAnsi="Times New Roman"/>
+        </w:rPr>
+      </w:pPr>
+      <w:r>
+        <w:rPr>
+          <w:rFonts w:ascii="Times New Roman" w:hAnsi="Times New Roman"/>
           <w:b w:val="false"/>
           <w:i w:val="false"/>
           <w:caps/>
@@ -54,17 +49,12 @@
         <w:ind w:left="0" w:right="0" w:hanging="0"/>
         <w:jc w:val="left"/>
         <w:rPr>
-          <w:b w:val="false"/>
-          <w:b w:val="false"/>
-          <w:i w:val="false"/>
-          <w:i w:val="false"/>
-          <w:caps/>
-          <w:color w:val="FFFFFF"/>
-        </w:rPr>
-      </w:pPr>
-      <w:r>
-        <w:rPr>
-          <w:rFonts w:ascii="Calibri;Calibri_EmbeddedFont;Calibri_MSFontService;sans-serif" w:hAnsi="Calibri;Calibri_EmbeddedFont;Calibri_MSFontService;sans-serif"/>
+          <w:rFonts w:ascii="Times New Roman" w:hAnsi="Times New Roman"/>
+        </w:rPr>
+      </w:pPr>
+      <w:r>
+        <w:rPr>
+          <w:rFonts w:ascii="Times New Roman" w:hAnsi="Times New Roman"/>
           <w:b w:val="false"/>
           <w:i w:val="false"/>
           <w:caps/>
@@ -92,19 +82,12 @@
         <w:ind w:left="1069" w:right="0" w:hanging="283"/>
         <w:jc w:val="left"/>
         <w:rPr>
-          <w:rFonts w:ascii="Calibri;Calibri_MSFontService;sans-serif" w:hAnsi="Calibri;Calibri_MSFontService;sans-serif"/>
-          <w:b w:val="false"/>
-          <w:b w:val="false"/>
-          <w:i w:val="false"/>
-          <w:i w:val="false"/>
-          <w:caps w:val="false"/>
-          <w:smallCaps w:val="false"/>
-          <w:sz w:val="20"/>
-        </w:rPr>
-      </w:pPr>
-      <w:r>
-        <w:rPr>
-          <w:rFonts w:ascii="Calibri;Calibri_EmbeddedFont;Calibri_MSFontService;sans-serif" w:hAnsi="Calibri;Calibri_EmbeddedFont;Calibri_MSFontService;sans-serif"/>
+          <w:rFonts w:ascii="Times New Roman" w:hAnsi="Times New Roman"/>
+        </w:rPr>
+      </w:pPr>
+      <w:r>
+        <w:rPr>
+          <w:rFonts w:ascii="Times New Roman" w:hAnsi="Times New Roman"/>
           <w:b w:val="false"/>
           <w:i w:val="false"/>
           <w:caps w:val="false"/>
@@ -124,17 +107,12 @@
         <w:ind w:left="0" w:right="0" w:hanging="0"/>
         <w:jc w:val="left"/>
         <w:rPr>
-          <w:b w:val="false"/>
-          <w:b w:val="false"/>
-          <w:i w:val="false"/>
-          <w:i w:val="false"/>
-          <w:caps/>
-          <w:color w:val="FFFFFF"/>
-        </w:rPr>
-      </w:pPr>
-      <w:r>
-        <w:rPr>
-          <w:rFonts w:ascii="Calibri;Calibri_EmbeddedFont;Calibri_MSFontService;sans-serif" w:hAnsi="Calibri;Calibri_EmbeddedFont;Calibri_MSFontService;sans-serif"/>
+          <w:rFonts w:ascii="Times New Roman" w:hAnsi="Times New Roman"/>
+        </w:rPr>
+      </w:pPr>
+      <w:r>
+        <w:rPr>
+          <w:rFonts w:ascii="Times New Roman" w:hAnsi="Times New Roman"/>
           <w:b w:val="false"/>
           <w:i w:val="false"/>
           <w:caps/>
@@ -162,25 +140,19 @@
         <w:ind w:left="1069" w:right="0" w:hanging="283"/>
         <w:jc w:val="left"/>
         <w:rPr>
-          <w:rFonts w:ascii="Calibri;Calibri_MSFontService;sans-serif" w:hAnsi="Calibri;Calibri_MSFontService;sans-serif"/>
-          <w:b w:val="false"/>
-          <w:b w:val="false"/>
-          <w:i w:val="false"/>
+          <w:rFonts w:ascii="Times New Roman" w:hAnsi="Times New Roman"/>
+        </w:rPr>
+      </w:pPr>
+      <w:r>
+        <w:rPr>
+          <w:rFonts w:ascii="Times New Roman" w:hAnsi="Times New Roman"/>
+          <w:b w:val="false"/>
           <w:i w:val="false"/>
           <w:caps w:val="false"/>
           <w:smallCaps w:val="false"/>
           <w:sz w:val="20"/>
         </w:rPr>
-      </w:pPr>
-      <w:r>
-        <w:rPr>
-          <w:rFonts w:ascii="Calibri;Calibri_MSFontService;sans-serif" w:hAnsi="Calibri;Calibri_MSFontService;sans-serif"/>
-          <w:b w:val="false"/>
-          <w:i w:val="false"/>
-          <w:caps w:val="false"/>
-          <w:smallCaps w:val="false"/>
-          <w:sz w:val="20"/>
-        </w:rPr>
+        <w:t>Daniel Mills</w:t>
       </w:r>
     </w:p>
     <w:p>
@@ -192,16 +164,12 @@
         <w:ind w:left="0" w:right="0" w:hanging="0"/>
         <w:jc w:val="left"/>
         <w:rPr>
-          <w:b w:val="false"/>
-          <w:b w:val="false"/>
-          <w:i w:val="false"/>
-          <w:i w:val="false"/>
-          <w:caps/>
-        </w:rPr>
-      </w:pPr>
-      <w:r>
-        <w:rPr>
-          <w:rFonts w:ascii="Calibri;Calibri_EmbeddedFont;Calibri_MSFontService;sans-serif" w:hAnsi="Calibri;Calibri_EmbeddedFont;Calibri_MSFontService;sans-serif"/>
+          <w:rFonts w:ascii="Times New Roman" w:hAnsi="Times New Roman"/>
+        </w:rPr>
+      </w:pPr>
+      <w:r>
+        <w:rPr>
+          <w:rFonts w:ascii="Times New Roman" w:hAnsi="Times New Roman"/>
           <w:b w:val="false"/>
           <w:i w:val="false"/>
           <w:caps/>
@@ -221,18 +189,12 @@
         <w:ind w:left="0" w:right="0" w:hanging="0"/>
         <w:jc w:val="left"/>
         <w:rPr>
-          <w:b w:val="false"/>
-          <w:b w:val="false"/>
-          <w:i w:val="false"/>
-          <w:i w:val="false"/>
-          <w:caps w:val="false"/>
-          <w:smallCaps w:val="false"/>
-          <w:lang w:val="en-MY"/>
-        </w:rPr>
-      </w:pPr>
-      <w:r>
-        <w:rPr>
-          <w:rFonts w:ascii="Calibri;Calibri_EmbeddedFont;Calibri_MSFontService;sans-serif" w:hAnsi="Calibri;Calibri_EmbeddedFont;Calibri_MSFontService;sans-serif"/>
+          <w:rFonts w:ascii="Times New Roman" w:hAnsi="Times New Roman"/>
+        </w:rPr>
+      </w:pPr>
+      <w:r>
+        <w:rPr>
+          <w:rFonts w:ascii="Times New Roman" w:hAnsi="Times New Roman"/>
           <w:b w:val="false"/>
           <w:i w:val="false"/>
           <w:caps w:val="false"/>
@@ -252,17 +214,12 @@
         <w:ind w:left="0" w:right="0" w:hanging="0"/>
         <w:jc w:val="left"/>
         <w:rPr>
-          <w:b w:val="false"/>
-          <w:b w:val="false"/>
-          <w:i w:val="false"/>
-          <w:i w:val="false"/>
-          <w:caps/>
-          <w:color w:val="FFFFFF"/>
-        </w:rPr>
-      </w:pPr>
-      <w:r>
-        <w:rPr>
-          <w:rFonts w:ascii="Calibri;Calibri_EmbeddedFont;Calibri_MSFontService;sans-serif" w:hAnsi="Calibri;Calibri_EmbeddedFont;Calibri_MSFontService;sans-serif"/>
+          <w:rFonts w:ascii="Times New Roman" w:hAnsi="Times New Roman"/>
+        </w:rPr>
+      </w:pPr>
+      <w:r>
+        <w:rPr>
+          <w:rFonts w:ascii="Times New Roman" w:hAnsi="Times New Roman"/>
           <w:b w:val="false"/>
           <w:i w:val="false"/>
           <w:caps/>
@@ -283,20 +240,19 @@
         <w:ind w:left="0" w:right="0" w:hanging="0"/>
         <w:jc w:val="left"/>
         <w:rPr>
-          <w:b w:val="false"/>
-          <w:b w:val="false"/>
-          <w:i w:val="false"/>
+          <w:rFonts w:ascii="Times New Roman" w:hAnsi="Times New Roman"/>
+          <w:sz w:val="22"/>
+          <w:szCs w:val="22"/>
+        </w:rPr>
+      </w:pPr>
+      <w:r>
+        <w:rPr>
+          <w:rFonts w:ascii="Times New Roman" w:hAnsi="Times New Roman"/>
+          <w:b w:val="false"/>
           <w:i w:val="false"/>
           <w:caps/>
-        </w:rPr>
-      </w:pPr>
-      <w:r>
-        <w:rPr>
-          <w:rFonts w:ascii="Calibri;Calibri_EmbeddedFont;Calibri_MSFontService;sans-serif" w:hAnsi="Calibri;Calibri_EmbeddedFont;Calibri_MSFontService;sans-serif"/>
-          <w:b w:val="false"/>
-          <w:i w:val="false"/>
-          <w:caps/>
-          <w:sz w:val="20"/>
+          <w:sz w:val="22"/>
+          <w:szCs w:val="22"/>
           <w:shd w:fill="D9E2F3" w:val="clear"/>
           <w:lang w:val="en-MY"/>
         </w:rPr>
@@ -311,17 +267,12 @@
         <w:ind w:left="0" w:right="0" w:hanging="0"/>
         <w:jc w:val="left"/>
         <w:rPr>
-          <w:b w:val="false"/>
-          <w:b w:val="false"/>
-          <w:i w:val="false"/>
-          <w:i w:val="false"/>
-          <w:caps w:val="false"/>
-          <w:smallCaps w:val="false"/>
-        </w:rPr>
-      </w:pPr>
-      <w:r>
-        <w:rPr>
-          <w:rFonts w:ascii="Calibri;Calibri_EmbeddedFont;Calibri_MSFontService;sans-serif" w:hAnsi="Calibri;Calibri_EmbeddedFont;Calibri_MSFontService;sans-serif"/>
+          <w:rFonts w:ascii="Times New Roman" w:hAnsi="Times New Roman"/>
+        </w:rPr>
+      </w:pPr>
+      <w:r>
+        <w:rPr>
+          <w:rFonts w:ascii="Times New Roman" w:hAnsi="Times New Roman"/>
           <w:b w:val="false"/>
           <w:i w:val="false"/>
           <w:caps w:val="false"/>
@@ -329,55 +280,7 @@
           <w:sz w:val="20"/>
           <w:lang w:val="en-GB"/>
         </w:rPr>
-        <w:t>A “</w:t>
-      </w:r>
-      <w:r>
-        <w:rPr>
-          <w:rFonts w:ascii="Calibri;Calibri_EmbeddedFont;Calibri_MSFontService;sans-serif" w:hAnsi="Calibri;Calibri_EmbeddedFont;Calibri_MSFontService;sans-serif"/>
-          <w:b w:val="false"/>
-          <w:i w:val="false"/>
-          <w:caps w:val="false"/>
-          <w:smallCaps w:val="false"/>
-          <w:sz w:val="20"/>
-          <w:lang w:val="en-GB"/>
-        </w:rPr>
-        <w:t>Sign in with Google</w:t>
-      </w:r>
-      <w:r>
-        <w:rPr>
-          <w:rFonts w:ascii="Calibri;Calibri_EmbeddedFont;Calibri_MSFontService;sans-serif" w:hAnsi="Calibri;Calibri_EmbeddedFont;Calibri_MSFontService;sans-serif"/>
-          <w:b w:val="false"/>
-          <w:i w:val="false"/>
-          <w:caps w:val="false"/>
-          <w:smallCaps w:val="false"/>
-          <w:sz w:val="20"/>
-          <w:lang w:val="en-GB"/>
-        </w:rPr>
-        <w:t xml:space="preserve">” </w:t>
-      </w:r>
-      <w:r>
-        <w:rPr>
-          <w:rFonts w:ascii="Calibri;Calibri_EmbeddedFont;Calibri_MSFontService;sans-serif" w:hAnsi="Calibri;Calibri_EmbeddedFont;Calibri_MSFontService;sans-serif"/>
-          <w:b w:val="false"/>
-          <w:i w:val="false"/>
-          <w:caps w:val="false"/>
-          <w:smallCaps w:val="false"/>
-          <w:sz w:val="20"/>
-          <w:lang w:val="en-GB"/>
-        </w:rPr>
-        <w:t xml:space="preserve">option in the </w:t>
-      </w:r>
-      <w:r>
-        <w:rPr>
-          <w:rFonts w:ascii="Calibri;Calibri_EmbeddedFont;Calibri_MSFontService;sans-serif" w:hAnsi="Calibri;Calibri_EmbeddedFont;Calibri_MSFontService;sans-serif"/>
-          <w:b w:val="false"/>
-          <w:i w:val="false"/>
-          <w:caps w:val="false"/>
-          <w:smallCaps w:val="false"/>
-          <w:sz w:val="20"/>
-          <w:lang w:val="en-GB"/>
-        </w:rPr>
-        <w:t>login page where the user can sign in with their Google email and password. The app then requests access to the user’s calendar.</w:t>
+        <w:t>A “Sign in with Google” option in the login page where the user can sign in with their Google email and password. The app then requests access to the user’s calendar.</w:t>
       </w:r>
     </w:p>
     <w:p>
@@ -389,20 +292,19 @@
         <w:ind w:left="0" w:right="0" w:hanging="0"/>
         <w:jc w:val="left"/>
         <w:rPr>
-          <w:b w:val="false"/>
-          <w:b w:val="false"/>
-          <w:i w:val="false"/>
+          <w:rFonts w:ascii="Times New Roman" w:hAnsi="Times New Roman"/>
+          <w:sz w:val="22"/>
+          <w:szCs w:val="22"/>
+        </w:rPr>
+      </w:pPr>
+      <w:r>
+        <w:rPr>
+          <w:rFonts w:ascii="Times New Roman" w:hAnsi="Times New Roman"/>
+          <w:b w:val="false"/>
           <w:i w:val="false"/>
           <w:caps/>
-        </w:rPr>
-      </w:pPr>
-      <w:r>
-        <w:rPr>
-          <w:rFonts w:ascii="Calibri;Calibri_EmbeddedFont;Calibri_MSFontService;sans-serif" w:hAnsi="Calibri;Calibri_EmbeddedFont;Calibri_MSFontService;sans-serif"/>
-          <w:b w:val="false"/>
-          <w:i w:val="false"/>
-          <w:caps/>
-          <w:sz w:val="20"/>
+          <w:sz w:val="22"/>
+          <w:szCs w:val="22"/>
           <w:shd w:fill="D9E2F3" w:val="clear"/>
           <w:lang w:val="en-MY"/>
         </w:rPr>
@@ -417,16 +319,12 @@
         <w:ind w:left="0" w:right="0" w:hanging="0"/>
         <w:jc w:val="left"/>
         <w:rPr>
-          <w:b w:val="false"/>
-          <w:b w:val="false"/>
-          <w:i w:val="false"/>
-          <w:i w:val="false"/>
-          <w:caps w:val="false"/>
-          <w:smallCaps w:val="false"/>
-        </w:rPr>
-      </w:pPr>
-      <w:r>
-        <w:rPr>
+          <w:rFonts w:ascii="Times New Roman" w:hAnsi="Times New Roman"/>
+        </w:rPr>
+      </w:pPr>
+      <w:r>
+        <w:rPr>
+          <w:rFonts w:ascii="Times New Roman" w:hAnsi="Times New Roman"/>
           <w:b w:val="false"/>
           <w:i w:val="false"/>
           <w:caps w:val="false"/>
@@ -444,20 +342,19 @@
         <w:ind w:left="0" w:right="0" w:hanging="0"/>
         <w:jc w:val="left"/>
         <w:rPr>
-          <w:b w:val="false"/>
-          <w:b w:val="false"/>
-          <w:i w:val="false"/>
+          <w:rFonts w:ascii="Times New Roman" w:hAnsi="Times New Roman"/>
+          <w:sz w:val="22"/>
+          <w:szCs w:val="22"/>
+        </w:rPr>
+      </w:pPr>
+      <w:r>
+        <w:rPr>
+          <w:rFonts w:ascii="Times New Roman" w:hAnsi="Times New Roman"/>
+          <w:b w:val="false"/>
           <w:i w:val="false"/>
           <w:caps/>
-        </w:rPr>
-      </w:pPr>
-      <w:r>
-        <w:rPr>
-          <w:rFonts w:ascii="Calibri;Calibri_EmbeddedFont;Calibri_MSFontService;sans-serif" w:hAnsi="Calibri;Calibri_EmbeddedFont;Calibri_MSFontService;sans-serif"/>
-          <w:b w:val="false"/>
-          <w:i w:val="false"/>
-          <w:caps/>
-          <w:sz w:val="20"/>
+          <w:sz w:val="22"/>
+          <w:szCs w:val="22"/>
           <w:shd w:fill="D9E2F3" w:val="clear"/>
           <w:lang w:val="en-MY"/>
         </w:rPr>
@@ -472,16 +369,12 @@
         <w:ind w:left="0" w:right="0" w:hanging="0"/>
         <w:jc w:val="left"/>
         <w:rPr>
-          <w:b w:val="false"/>
-          <w:b w:val="false"/>
-          <w:i w:val="false"/>
-          <w:i w:val="false"/>
-          <w:caps w:val="false"/>
-          <w:smallCaps w:val="false"/>
-        </w:rPr>
-      </w:pPr>
-      <w:r>
-        <w:rPr>
+          <w:rFonts w:ascii="Times New Roman" w:hAnsi="Times New Roman"/>
+        </w:rPr>
+      </w:pPr>
+      <w:r>
+        <w:rPr>
+          <w:rFonts w:ascii="Times New Roman" w:hAnsi="Times New Roman"/>
           <w:b w:val="false"/>
           <w:i w:val="false"/>
           <w:caps w:val="false"/>
@@ -499,20 +392,19 @@
         <w:ind w:left="0" w:right="0" w:hanging="0"/>
         <w:jc w:val="left"/>
         <w:rPr>
-          <w:b w:val="false"/>
-          <w:b w:val="false"/>
-          <w:i w:val="false"/>
+          <w:rFonts w:ascii="Times New Roman" w:hAnsi="Times New Roman"/>
+          <w:sz w:val="22"/>
+          <w:szCs w:val="22"/>
+        </w:rPr>
+      </w:pPr>
+      <w:r>
+        <w:rPr>
+          <w:rFonts w:ascii="Times New Roman" w:hAnsi="Times New Roman"/>
+          <w:b w:val="false"/>
           <w:i w:val="false"/>
           <w:caps/>
-        </w:rPr>
-      </w:pPr>
-      <w:r>
-        <w:rPr>
-          <w:rFonts w:ascii="Calibri;Calibri_EmbeddedFont;Calibri_MSFontService;sans-serif" w:hAnsi="Calibri;Calibri_EmbeddedFont;Calibri_MSFontService;sans-serif"/>
-          <w:b w:val="false"/>
-          <w:i w:val="false"/>
-          <w:caps/>
-          <w:sz w:val="20"/>
+          <w:sz w:val="22"/>
+          <w:szCs w:val="22"/>
           <w:shd w:fill="D9E2F3" w:val="clear"/>
           <w:lang w:val="en-MY"/>
         </w:rPr>
@@ -527,16 +419,13 @@
         <w:ind w:left="0" w:right="0" w:hanging="0"/>
         <w:jc w:val="left"/>
         <w:rPr>
-          <w:b w:val="false"/>
-          <w:b w:val="false"/>
-          <w:i w:val="false"/>
-          <w:i w:val="false"/>
-          <w:caps w:val="false"/>
-          <w:smallCaps w:val="false"/>
-        </w:rPr>
-      </w:pPr>
-      <w:r>
-        <w:rPr/>
+          <w:rFonts w:ascii="Times New Roman" w:hAnsi="Times New Roman"/>
+        </w:rPr>
+      </w:pPr>
+      <w:r>
+        <w:rPr>
+          <w:rFonts w:ascii="Times New Roman" w:hAnsi="Times New Roman"/>
+        </w:rPr>
         <w:t>Default login option on the login page. Uses Django’s backend for authentication.</w:t>
       </w:r>
     </w:p>
@@ -549,23 +438,20 @@
         <w:ind w:left="0" w:right="0" w:hanging="0"/>
         <w:jc w:val="left"/>
         <w:rPr>
-          <w:b w:val="false"/>
-          <w:b w:val="false"/>
-          <w:i w:val="false"/>
+          <w:rFonts w:ascii="Times New Roman" w:hAnsi="Times New Roman"/>
+          <w:sz w:val="22"/>
+          <w:szCs w:val="22"/>
+        </w:rPr>
+      </w:pPr>
+      <w:r>
+        <w:rPr>
+          <w:rFonts w:ascii="Times New Roman" w:hAnsi="Times New Roman"/>
+          <w:b w:val="false"/>
           <w:i w:val="false"/>
           <w:caps/>
           <w:color w:val="1F3763"/>
-          <w:lang w:val="en-MY"/>
-        </w:rPr>
-      </w:pPr>
-      <w:r>
-        <w:rPr>
-          <w:rFonts w:ascii="Calibri;Calibri_EmbeddedFont;Calibri_MSFontService;sans-serif" w:hAnsi="Calibri;Calibri_EmbeddedFont;Calibri_MSFontService;sans-serif"/>
-          <w:b w:val="false"/>
-          <w:i w:val="false"/>
-          <w:caps/>
-          <w:color w:val="1F3763"/>
-          <w:sz w:val="20"/>
+          <w:sz w:val="22"/>
+          <w:szCs w:val="22"/>
           <w:shd w:fill="D9E2F3" w:val="clear"/>
           <w:lang w:val="en-MY"/>
         </w:rPr>
@@ -579,18 +465,11 @@
         <w:spacing w:lineRule="atLeast" w:line="285"/>
         <w:ind w:left="0" w:right="0" w:hanging="0"/>
         <w:jc w:val="left"/>
-        <w:rPr>
-          <w:b w:val="false"/>
-          <w:b w:val="false"/>
-          <w:i w:val="false"/>
-          <w:i w:val="false"/>
-          <w:caps w:val="false"/>
-          <w:smallCaps w:val="false"/>
-        </w:rPr>
-      </w:pPr>
-      <w:r>
-        <w:rPr>
-          <w:rFonts w:ascii="Calibri;Calibri_EmbeddedFont;Calibri_MSFontService;sans-serif" w:hAnsi="Calibri;Calibri_EmbeddedFont;Calibri_MSFontService;sans-serif"/>
+        <w:rPr/>
+      </w:pPr>
+      <w:r>
+        <w:rPr>
+          <w:rFonts w:ascii="Times New Roman" w:hAnsi="Times New Roman"/>
           <w:b w:val="false"/>
           <w:i w:val="false"/>
           <w:caps w:val="false"/>
@@ -604,7 +483,7 @@
         <w:r>
           <w:rPr>
             <w:rStyle w:val="InternetLink"/>
-            <w:rFonts w:ascii="Calibri;Calibri_EmbeddedFont;Calibri_MSFontService;sans-serif" w:hAnsi="Calibri;Calibri_EmbeddedFont;Calibri_MSFontService;sans-serif"/>
+            <w:rFonts w:ascii="Times New Roman" w:hAnsi="Times New Roman"/>
             <w:b w:val="false"/>
             <w:i w:val="false"/>
             <w:caps w:val="false"/>
@@ -617,7 +496,7 @@
       </w:hyperlink>
       <w:r>
         <w:rPr>
-          <w:rFonts w:ascii="Calibri;Calibri_EmbeddedFont;Calibri_MSFontService;sans-serif" w:hAnsi="Calibri;Calibri_EmbeddedFont;Calibri_MSFontService;sans-serif"/>
+          <w:rFonts w:ascii="Times New Roman" w:hAnsi="Times New Roman"/>
           <w:b w:val="false"/>
           <w:i w:val="false"/>
           <w:caps w:val="false"/>
@@ -639,17 +518,12 @@
         <w:spacing w:lineRule="atLeast" w:line="285"/>
         <w:jc w:val="left"/>
         <w:rPr>
-          <w:b w:val="false"/>
-          <w:b w:val="false"/>
-          <w:i w:val="false"/>
-          <w:i w:val="false"/>
-          <w:caps w:val="false"/>
-          <w:smallCaps w:val="false"/>
-        </w:rPr>
-      </w:pPr>
-      <w:r>
-        <w:rPr>
-          <w:rFonts w:ascii="Calibri;Calibri_EmbeddedFont;Calibri_MSFontService;sans-serif" w:hAnsi="Calibri;Calibri_EmbeddedFont;Calibri_MSFontService;sans-serif"/>
+          <w:rFonts w:ascii="Times New Roman" w:hAnsi="Times New Roman"/>
+        </w:rPr>
+      </w:pPr>
+      <w:r>
+        <w:rPr>
+          <w:rFonts w:ascii="Times New Roman" w:hAnsi="Times New Roman"/>
           <w:b w:val="false"/>
           <w:i w:val="false"/>
           <w:caps w:val="false"/>
@@ -671,17 +545,12 @@
         <w:spacing w:lineRule="atLeast" w:line="285"/>
         <w:jc w:val="left"/>
         <w:rPr>
-          <w:b w:val="false"/>
-          <w:b w:val="false"/>
-          <w:i w:val="false"/>
-          <w:i w:val="false"/>
-          <w:caps w:val="false"/>
-          <w:smallCaps w:val="false"/>
-        </w:rPr>
-      </w:pPr>
-      <w:r>
-        <w:rPr>
-          <w:rFonts w:ascii="Calibri;Calibri_EmbeddedFont;Calibri_MSFontService;sans-serif" w:hAnsi="Calibri;Calibri_EmbeddedFont;Calibri_MSFontService;sans-serif"/>
+          <w:rFonts w:ascii="Times New Roman" w:hAnsi="Times New Roman"/>
+        </w:rPr>
+      </w:pPr>
+      <w:r>
+        <w:rPr>
+          <w:rFonts w:ascii="Times New Roman" w:hAnsi="Times New Roman"/>
           <w:b w:val="false"/>
           <w:i w:val="false"/>
           <w:caps w:val="false"/>
@@ -703,17 +572,12 @@
         <w:spacing w:lineRule="atLeast" w:line="285"/>
         <w:jc w:val="left"/>
         <w:rPr>
-          <w:b w:val="false"/>
-          <w:b w:val="false"/>
-          <w:i w:val="false"/>
-          <w:i w:val="false"/>
-          <w:caps w:val="false"/>
-          <w:smallCaps w:val="false"/>
-        </w:rPr>
-      </w:pPr>
-      <w:r>
-        <w:rPr>
-          <w:rFonts w:ascii="Calibri;Calibri_EmbeddedFont;Calibri_MSFontService;sans-serif" w:hAnsi="Calibri;Calibri_EmbeddedFont;Calibri_MSFontService;sans-serif"/>
+          <w:rFonts w:ascii="Times New Roman" w:hAnsi="Times New Roman"/>
+        </w:rPr>
+      </w:pPr>
+      <w:r>
+        <w:rPr>
+          <w:rFonts w:ascii="Times New Roman" w:hAnsi="Times New Roman"/>
           <w:b w:val="false"/>
           <w:i w:val="false"/>
           <w:caps w:val="false"/>
@@ -735,17 +599,12 @@
         <w:spacing w:lineRule="atLeast" w:line="285"/>
         <w:jc w:val="left"/>
         <w:rPr>
-          <w:b w:val="false"/>
-          <w:b w:val="false"/>
-          <w:i w:val="false"/>
-          <w:i w:val="false"/>
-          <w:caps w:val="false"/>
-          <w:smallCaps w:val="false"/>
-        </w:rPr>
-      </w:pPr>
-      <w:r>
-        <w:rPr>
-          <w:rFonts w:ascii="Calibri;Calibri_EmbeddedFont;Calibri_MSFontService;sans-serif" w:hAnsi="Calibri;Calibri_EmbeddedFont;Calibri_MSFontService;sans-serif"/>
+          <w:rFonts w:ascii="Times New Roman" w:hAnsi="Times New Roman"/>
+        </w:rPr>
+      </w:pPr>
+      <w:r>
+        <w:rPr>
+          <w:rFonts w:ascii="Times New Roman" w:hAnsi="Times New Roman"/>
           <w:b w:val="false"/>
           <w:i w:val="false"/>
           <w:caps w:val="false"/>
@@ -763,17 +622,12 @@
         <w:spacing w:lineRule="atLeast" w:line="285"/>
         <w:jc w:val="left"/>
         <w:rPr>
-          <w:b w:val="false"/>
-          <w:b w:val="false"/>
-          <w:i w:val="false"/>
-          <w:i w:val="false"/>
-          <w:caps w:val="false"/>
-          <w:smallCaps w:val="false"/>
-        </w:rPr>
-      </w:pPr>
-      <w:r>
-        <w:rPr>
-          <w:rFonts w:ascii="Calibri;Calibri_EmbeddedFont;Calibri_MSFontService;sans-serif" w:hAnsi="Calibri;Calibri_EmbeddedFont;Calibri_MSFontService;sans-serif"/>
+          <w:rFonts w:ascii="Times New Roman" w:hAnsi="Times New Roman"/>
+        </w:rPr>
+      </w:pPr>
+      <w:r>
+        <w:rPr>
+          <w:rFonts w:ascii="Times New Roman" w:hAnsi="Times New Roman"/>
           <w:b w:val="false"/>
           <w:i w:val="false"/>
           <w:caps w:val="false"/>
@@ -793,16 +647,25 @@
         <w:ind w:left="0" w:right="0" w:hanging="0"/>
         <w:jc w:val="left"/>
         <w:rPr>
-          <w:b w:val="false"/>
-          <w:b w:val="false"/>
-          <w:i w:val="false"/>
+          <w:rFonts w:ascii="Times New Roman" w:hAnsi="Times New Roman"/>
+        </w:rPr>
+      </w:pPr>
+      <w:r>
+        <w:rPr>
+          <w:rFonts w:ascii="Times New Roman" w:hAnsi="Times New Roman"/>
+          <w:b w:val="false"/>
           <w:i w:val="false"/>
           <w:caps/>
-        </w:rPr>
-      </w:pPr>
-      <w:r>
-        <w:rPr>
-          <w:rFonts w:ascii="Calibri;Calibri_EmbeddedFont;Calibri_MSFontService;sans-serif" w:hAnsi="Calibri;Calibri_EmbeddedFont;Calibri_MSFontService;sans-serif"/>
+          <w:sz w:val="22"/>
+          <w:szCs w:val="22"/>
+          <w:shd w:fill="D9E2F3" w:val="clear"/>
+          <w:lang w:val="en-MY"/>
+        </w:rPr>
+        <w:t>Task scheduler</w:t>
+      </w:r>
+      <w:r>
+        <w:rPr>
+          <w:rFonts w:ascii="Times New Roman" w:hAnsi="Times New Roman"/>
           <w:b w:val="false"/>
           <w:i w:val="false"/>
           <w:caps/>
@@ -810,23 +673,24 @@
           <w:shd w:fill="D9E2F3" w:val="clear"/>
           <w:lang w:val="en-MY"/>
         </w:rPr>
-        <w:t xml:space="preserve">Task scheduler </w:t>
-      </w:r>
-    </w:p>
-    <w:p>
-      <w:pPr>
-        <w:pStyle w:val="TextBody"/>
-        <w:bidi w:val="0"/>
-        <w:spacing w:lineRule="atLeast" w:line="285"/>
-        <w:ind w:left="0" w:right="0" w:hanging="0"/>
-        <w:jc w:val="left"/>
-        <w:rPr>
-          <w:caps w:val="false"/>
-          <w:smallCaps w:val="false"/>
-        </w:rPr>
-      </w:pPr>
-      <w:r>
-        <w:rPr/>
+        <w:t xml:space="preserve"> </w:t>
+      </w:r>
+    </w:p>
+    <w:p>
+      <w:pPr>
+        <w:pStyle w:val="TextBody"/>
+        <w:bidi w:val="0"/>
+        <w:spacing w:lineRule="atLeast" w:line="285"/>
+        <w:ind w:left="0" w:right="0" w:hanging="0"/>
+        <w:jc w:val="left"/>
+        <w:rPr>
+          <w:rFonts w:ascii="Times New Roman" w:hAnsi="Times New Roman"/>
+        </w:rPr>
+      </w:pPr>
+      <w:r>
+        <w:rPr>
+          <w:rFonts w:ascii="Times New Roman" w:hAnsi="Times New Roman"/>
+        </w:rPr>
         <w:t>Use Heroku scheduler to run Django task every Monday at 12am.</w:t>
       </w:r>
     </w:p>
@@ -838,126 +702,140 @@
         <w:ind w:left="0" w:right="0" w:hanging="0"/>
         <w:jc w:val="left"/>
         <w:rPr>
-          <w:caps w:val="false"/>
-          <w:smallCaps w:val="false"/>
-        </w:rPr>
-      </w:pPr>
-      <w:r>
-        <w:rPr>
-          <w:caps w:val="false"/>
-          <w:smallCaps w:val="false"/>
-        </w:rPr>
-      </w:r>
-    </w:p>
-    <w:p>
-      <w:pPr>
-        <w:pStyle w:val="TextBody"/>
-        <w:bidi w:val="0"/>
-        <w:spacing w:lineRule="atLeast" w:line="285"/>
-        <w:ind w:left="0" w:right="0" w:hanging="0"/>
-        <w:jc w:val="left"/>
-        <w:rPr>
-          <w:caps w:val="false"/>
-          <w:smallCaps w:val="false"/>
-        </w:rPr>
-      </w:pPr>
-      <w:r>
-        <w:rPr>
-          <w:caps w:val="false"/>
-          <w:smallCaps w:val="false"/>
-        </w:rPr>
-      </w:r>
-    </w:p>
-    <w:p>
-      <w:pPr>
-        <w:pStyle w:val="TextBody"/>
-        <w:bidi w:val="0"/>
-        <w:spacing w:lineRule="atLeast" w:line="285"/>
-        <w:ind w:left="0" w:right="0" w:hanging="0"/>
-        <w:jc w:val="left"/>
-        <w:rPr>
-          <w:caps w:val="false"/>
-          <w:smallCaps w:val="false"/>
-        </w:rPr>
-      </w:pPr>
-      <w:r>
-        <w:rPr>
-          <w:caps w:val="false"/>
-          <w:smallCaps w:val="false"/>
-        </w:rPr>
-      </w:r>
-    </w:p>
-    <w:p>
-      <w:pPr>
-        <w:pStyle w:val="TextBody"/>
-        <w:bidi w:val="0"/>
-        <w:spacing w:lineRule="atLeast" w:line="285"/>
-        <w:ind w:left="0" w:right="0" w:hanging="0"/>
-        <w:jc w:val="left"/>
-        <w:rPr>
-          <w:caps w:val="false"/>
-          <w:smallCaps w:val="false"/>
-        </w:rPr>
-      </w:pPr>
-      <w:r>
-        <w:rPr>
-          <w:caps w:val="false"/>
-          <w:smallCaps w:val="false"/>
-        </w:rPr>
-      </w:r>
-    </w:p>
-    <w:p>
-      <w:pPr>
-        <w:pStyle w:val="TextBody"/>
-        <w:bidi w:val="0"/>
-        <w:spacing w:lineRule="atLeast" w:line="285"/>
-        <w:ind w:left="0" w:right="0" w:hanging="0"/>
-        <w:jc w:val="left"/>
-        <w:rPr>
-          <w:caps w:val="false"/>
-          <w:smallCaps w:val="false"/>
-        </w:rPr>
-      </w:pPr>
-      <w:r>
-        <w:rPr>
-          <w:caps w:val="false"/>
-          <w:smallCaps w:val="false"/>
-        </w:rPr>
-      </w:r>
-    </w:p>
-    <w:p>
-      <w:pPr>
-        <w:pStyle w:val="TextBody"/>
-        <w:bidi w:val="0"/>
-        <w:spacing w:lineRule="atLeast" w:line="285"/>
-        <w:ind w:left="0" w:right="0" w:hanging="0"/>
-        <w:jc w:val="left"/>
-        <w:rPr>
-          <w:caps w:val="false"/>
-          <w:smallCaps w:val="false"/>
-        </w:rPr>
-      </w:pPr>
-      <w:r>
-        <w:rPr>
-          <w:caps w:val="false"/>
-          <w:smallCaps w:val="false"/>
-        </w:rPr>
-      </w:r>
-    </w:p>
-    <w:p>
-      <w:pPr>
-        <w:pStyle w:val="TextBody"/>
-        <w:bidi w:val="0"/>
-        <w:spacing w:lineRule="atLeast" w:line="285"/>
-        <w:ind w:left="0" w:right="0" w:hanging="0"/>
-        <w:jc w:val="left"/>
-        <w:rPr>
-          <w:caps w:val="false"/>
-          <w:smallCaps w:val="false"/>
-        </w:rPr>
-      </w:pPr>
-      <w:r>
-        <w:rPr>
+          <w:rFonts w:ascii="Times New Roman" w:hAnsi="Times New Roman"/>
+          <w:caps w:val="false"/>
+          <w:smallCaps w:val="false"/>
+        </w:rPr>
+      </w:pPr>
+      <w:r>
+        <w:rPr>
+          <w:rFonts w:ascii="Times New Roman" w:hAnsi="Times New Roman"/>
+          <w:caps w:val="false"/>
+          <w:smallCaps w:val="false"/>
+        </w:rPr>
+      </w:r>
+    </w:p>
+    <w:p>
+      <w:pPr>
+        <w:pStyle w:val="TextBody"/>
+        <w:bidi w:val="0"/>
+        <w:spacing w:lineRule="atLeast" w:line="285"/>
+        <w:ind w:left="0" w:right="0" w:hanging="0"/>
+        <w:jc w:val="left"/>
+        <w:rPr>
+          <w:rFonts w:ascii="Times New Roman" w:hAnsi="Times New Roman"/>
+          <w:caps w:val="false"/>
+          <w:smallCaps w:val="false"/>
+        </w:rPr>
+      </w:pPr>
+      <w:r>
+        <w:rPr>
+          <w:rFonts w:ascii="Times New Roman" w:hAnsi="Times New Roman"/>
+          <w:caps w:val="false"/>
+          <w:smallCaps w:val="false"/>
+        </w:rPr>
+      </w:r>
+    </w:p>
+    <w:p>
+      <w:pPr>
+        <w:pStyle w:val="TextBody"/>
+        <w:bidi w:val="0"/>
+        <w:spacing w:lineRule="atLeast" w:line="285"/>
+        <w:ind w:left="0" w:right="0" w:hanging="0"/>
+        <w:jc w:val="left"/>
+        <w:rPr>
+          <w:rFonts w:ascii="Times New Roman" w:hAnsi="Times New Roman"/>
+          <w:caps w:val="false"/>
+          <w:smallCaps w:val="false"/>
+        </w:rPr>
+      </w:pPr>
+      <w:r>
+        <w:rPr>
+          <w:rFonts w:ascii="Times New Roman" w:hAnsi="Times New Roman"/>
+          <w:caps w:val="false"/>
+          <w:smallCaps w:val="false"/>
+        </w:rPr>
+      </w:r>
+    </w:p>
+    <w:p>
+      <w:pPr>
+        <w:pStyle w:val="TextBody"/>
+        <w:bidi w:val="0"/>
+        <w:spacing w:lineRule="atLeast" w:line="285"/>
+        <w:ind w:left="0" w:right="0" w:hanging="0"/>
+        <w:jc w:val="left"/>
+        <w:rPr>
+          <w:rFonts w:ascii="Times New Roman" w:hAnsi="Times New Roman"/>
+          <w:caps w:val="false"/>
+          <w:smallCaps w:val="false"/>
+        </w:rPr>
+      </w:pPr>
+      <w:r>
+        <w:rPr>
+          <w:rFonts w:ascii="Times New Roman" w:hAnsi="Times New Roman"/>
+          <w:caps w:val="false"/>
+          <w:smallCaps w:val="false"/>
+        </w:rPr>
+      </w:r>
+    </w:p>
+    <w:p>
+      <w:pPr>
+        <w:pStyle w:val="TextBody"/>
+        <w:bidi w:val="0"/>
+        <w:spacing w:lineRule="atLeast" w:line="285"/>
+        <w:ind w:left="0" w:right="0" w:hanging="0"/>
+        <w:jc w:val="left"/>
+        <w:rPr>
+          <w:rFonts w:ascii="Times New Roman" w:hAnsi="Times New Roman"/>
+          <w:caps w:val="false"/>
+          <w:smallCaps w:val="false"/>
+        </w:rPr>
+      </w:pPr>
+      <w:r>
+        <w:rPr>
+          <w:rFonts w:ascii="Times New Roman" w:hAnsi="Times New Roman"/>
+          <w:caps w:val="false"/>
+          <w:smallCaps w:val="false"/>
+        </w:rPr>
+      </w:r>
+    </w:p>
+    <w:p>
+      <w:pPr>
+        <w:pStyle w:val="TextBody"/>
+        <w:bidi w:val="0"/>
+        <w:spacing w:lineRule="atLeast" w:line="285"/>
+        <w:ind w:left="0" w:right="0" w:hanging="0"/>
+        <w:jc w:val="left"/>
+        <w:rPr>
+          <w:rFonts w:ascii="Times New Roman" w:hAnsi="Times New Roman"/>
+          <w:caps w:val="false"/>
+          <w:smallCaps w:val="false"/>
+        </w:rPr>
+      </w:pPr>
+      <w:r>
+        <w:rPr>
+          <w:rFonts w:ascii="Times New Roman" w:hAnsi="Times New Roman"/>
+          <w:caps w:val="false"/>
+          <w:smallCaps w:val="false"/>
+        </w:rPr>
+      </w:r>
+    </w:p>
+    <w:p>
+      <w:pPr>
+        <w:pStyle w:val="TextBody"/>
+        <w:bidi w:val="0"/>
+        <w:spacing w:lineRule="atLeast" w:line="285"/>
+        <w:ind w:left="0" w:right="0" w:hanging="0"/>
+        <w:jc w:val="left"/>
+        <w:rPr>
+          <w:rFonts w:ascii="Times New Roman" w:hAnsi="Times New Roman"/>
+          <w:caps w:val="false"/>
+          <w:smallCaps w:val="false"/>
+        </w:rPr>
+      </w:pPr>
+      <w:r>
+        <w:rPr>
+          <w:rFonts w:ascii="Times New Roman" w:hAnsi="Times New Roman"/>
           <w:caps w:val="false"/>
           <w:smallCaps w:val="false"/>
         </w:rPr>
@@ -972,17 +850,12 @@
         <w:ind w:left="0" w:right="0" w:hanging="0"/>
         <w:jc w:val="left"/>
         <w:rPr>
-          <w:b w:val="false"/>
-          <w:b w:val="false"/>
-          <w:i w:val="false"/>
-          <w:i w:val="false"/>
-          <w:caps/>
-          <w:color w:val="FFFFFF"/>
-        </w:rPr>
-      </w:pPr>
-      <w:r>
-        <w:rPr>
-          <w:rFonts w:ascii="Calibri;Calibri_EmbeddedFont;Calibri_MSFontService;sans-serif" w:hAnsi="Calibri;Calibri_EmbeddedFont;Calibri_MSFontService;sans-serif"/>
+          <w:rFonts w:ascii="Times New Roman" w:hAnsi="Times New Roman"/>
+        </w:rPr>
+      </w:pPr>
+      <w:r>
+        <w:rPr>
+          <w:rFonts w:ascii="Times New Roman" w:hAnsi="Times New Roman"/>
           <w:b w:val="false"/>
           <w:i w:val="false"/>
           <w:caps/>
@@ -1009,19 +882,12 @@
         <w:spacing w:lineRule="atLeast" w:line="285"/>
         <w:jc w:val="left"/>
         <w:rPr>
-          <w:rFonts w:ascii="Calibri;Calibri_MSFontService;sans-serif" w:hAnsi="Calibri;Calibri_MSFontService;sans-serif"/>
-          <w:b w:val="false"/>
-          <w:b w:val="false"/>
-          <w:i w:val="false"/>
-          <w:i w:val="false"/>
-          <w:caps w:val="false"/>
-          <w:smallCaps w:val="false"/>
-          <w:sz w:val="20"/>
-        </w:rPr>
-      </w:pPr>
-      <w:r>
-        <w:rPr>
-          <w:rFonts w:ascii="Calibri;Calibri_MSFontService;sans-serif" w:hAnsi="Calibri;Calibri_MSFontService;sans-serif"/>
+          <w:rFonts w:ascii="Times New Roman" w:hAnsi="Times New Roman"/>
+        </w:rPr>
+      </w:pPr>
+      <w:r>
+        <w:rPr>
+          <w:rFonts w:ascii="Times New Roman" w:hAnsi="Times New Roman"/>
           <w:b w:val="false"/>
           <w:i w:val="false"/>
           <w:caps w:val="false"/>
@@ -1046,19 +912,12 @@
         <w:spacing w:lineRule="atLeast" w:line="285"/>
         <w:jc w:val="left"/>
         <w:rPr>
-          <w:rFonts w:ascii="Calibri;Calibri_MSFontService;sans-serif" w:hAnsi="Calibri;Calibri_MSFontService;sans-serif"/>
-          <w:b w:val="false"/>
-          <w:b w:val="false"/>
-          <w:i w:val="false"/>
-          <w:i w:val="false"/>
-          <w:caps w:val="false"/>
-          <w:smallCaps w:val="false"/>
-          <w:sz w:val="20"/>
-        </w:rPr>
-      </w:pPr>
-      <w:r>
-        <w:rPr>
-          <w:rFonts w:ascii="Calibri;Calibri_MSFontService;sans-serif" w:hAnsi="Calibri;Calibri_MSFontService;sans-serif"/>
+          <w:rFonts w:ascii="Times New Roman" w:hAnsi="Times New Roman"/>
+        </w:rPr>
+      </w:pPr>
+      <w:r>
+        <w:rPr>
+          <w:rFonts w:ascii="Times New Roman" w:hAnsi="Times New Roman"/>
           <w:b w:val="false"/>
           <w:i w:val="false"/>
           <w:caps w:val="false"/>
@@ -1083,19 +942,12 @@
         <w:spacing w:lineRule="atLeast" w:line="285"/>
         <w:jc w:val="left"/>
         <w:rPr>
-          <w:rFonts w:ascii="Calibri;Calibri_MSFontService;sans-serif" w:hAnsi="Calibri;Calibri_MSFontService;sans-serif"/>
-          <w:b w:val="false"/>
-          <w:b w:val="false"/>
-          <w:i w:val="false"/>
-          <w:i w:val="false"/>
-          <w:caps w:val="false"/>
-          <w:smallCaps w:val="false"/>
-          <w:sz w:val="20"/>
-        </w:rPr>
-      </w:pPr>
-      <w:r>
-        <w:rPr>
-          <w:rFonts w:ascii="Calibri;Calibri_MSFontService;sans-serif" w:hAnsi="Calibri;Calibri_MSFontService;sans-serif"/>
+          <w:rFonts w:ascii="Times New Roman" w:hAnsi="Times New Roman"/>
+        </w:rPr>
+      </w:pPr>
+      <w:r>
+        <w:rPr>
+          <w:rFonts w:ascii="Times New Roman" w:hAnsi="Times New Roman"/>
           <w:b w:val="false"/>
           <w:i w:val="false"/>
           <w:caps w:val="false"/>
@@ -1120,19 +972,12 @@
         <w:spacing w:lineRule="atLeast" w:line="285"/>
         <w:jc w:val="left"/>
         <w:rPr>
-          <w:rFonts w:ascii="Calibri;Calibri_MSFontService;sans-serif" w:hAnsi="Calibri;Calibri_MSFontService;sans-serif"/>
-          <w:b w:val="false"/>
-          <w:b w:val="false"/>
-          <w:i w:val="false"/>
-          <w:i w:val="false"/>
-          <w:caps w:val="false"/>
-          <w:smallCaps w:val="false"/>
-          <w:sz w:val="20"/>
-        </w:rPr>
-      </w:pPr>
-      <w:r>
-        <w:rPr>
-          <w:rFonts w:ascii="Calibri;Calibri_MSFontService;sans-serif" w:hAnsi="Calibri;Calibri_MSFontService;sans-serif"/>
+          <w:rFonts w:ascii="Times New Roman" w:hAnsi="Times New Roman"/>
+        </w:rPr>
+      </w:pPr>
+      <w:r>
+        <w:rPr>
+          <w:rFonts w:ascii="Times New Roman" w:hAnsi="Times New Roman"/>
           <w:b w:val="false"/>
           <w:bCs/>
           <w:i w:val="false"/>
@@ -1158,19 +1003,12 @@
         <w:spacing w:lineRule="atLeast" w:line="285"/>
         <w:jc w:val="left"/>
         <w:rPr>
-          <w:rFonts w:ascii="Calibri;Calibri_MSFontService;sans-serif" w:hAnsi="Calibri;Calibri_MSFontService;sans-serif"/>
-          <w:b w:val="false"/>
-          <w:b w:val="false"/>
-          <w:i w:val="false"/>
-          <w:i w:val="false"/>
-          <w:caps w:val="false"/>
-          <w:smallCaps w:val="false"/>
-          <w:sz w:val="20"/>
-        </w:rPr>
-      </w:pPr>
-      <w:r>
-        <w:rPr>
-          <w:rFonts w:ascii="Calibri;Calibri_MSFontService;sans-serif" w:hAnsi="Calibri;Calibri_MSFontService;sans-serif"/>
+          <w:rFonts w:ascii="Times New Roman" w:hAnsi="Times New Roman"/>
+        </w:rPr>
+      </w:pPr>
+      <w:r>
+        <w:rPr>
+          <w:rFonts w:ascii="Times New Roman" w:hAnsi="Times New Roman"/>
           <w:b w:val="false"/>
           <w:bCs/>
           <w:i w:val="false"/>
@@ -1196,19 +1034,12 @@
         <w:spacing w:lineRule="atLeast" w:line="285"/>
         <w:jc w:val="left"/>
         <w:rPr>
-          <w:rFonts w:ascii="Calibri;Calibri_MSFontService;sans-serif" w:hAnsi="Calibri;Calibri_MSFontService;sans-serif"/>
-          <w:b w:val="false"/>
-          <w:b w:val="false"/>
-          <w:i w:val="false"/>
-          <w:i w:val="false"/>
-          <w:caps w:val="false"/>
-          <w:smallCaps w:val="false"/>
-          <w:sz w:val="20"/>
-        </w:rPr>
-      </w:pPr>
-      <w:r>
-        <w:rPr>
-          <w:rFonts w:ascii="Calibri;Calibri_MSFontService;sans-serif" w:hAnsi="Calibri;Calibri_MSFontService;sans-serif"/>
+          <w:rFonts w:ascii="Times New Roman" w:hAnsi="Times New Roman"/>
+        </w:rPr>
+      </w:pPr>
+      <w:r>
+        <w:rPr>
+          <w:rFonts w:ascii="Times New Roman" w:hAnsi="Times New Roman"/>
           <w:b w:val="false"/>
           <w:i w:val="false"/>
           <w:caps w:val="false"/>
@@ -1234,7 +1065,7 @@
         <w:ind w:left="720" w:hanging="0"/>
         <w:jc w:val="left"/>
         <w:rPr>
-          <w:rFonts w:ascii="Calibri;Calibri_MSFontService;sans-serif" w:hAnsi="Calibri;Calibri_MSFontService;sans-serif"/>
+          <w:rFonts w:ascii="Times New Roman" w:hAnsi="Times New Roman"/>
           <w:b w:val="false"/>
           <w:b w:val="false"/>
           <w:i w:val="false"/>
@@ -1246,7 +1077,7 @@
       </w:pPr>
       <w:r>
         <w:rPr>
-          <w:rFonts w:ascii="Calibri;Calibri_MSFontService;sans-serif" w:hAnsi="Calibri;Calibri_MSFontService;sans-serif"/>
+          <w:rFonts w:ascii="Times New Roman" w:hAnsi="Times New Roman"/>
           <w:b w:val="false"/>
           <w:i w:val="false"/>
           <w:caps w:val="false"/>
@@ -1263,50 +1094,56 @@
         <w:ind w:left="0" w:right="0" w:hanging="0"/>
         <w:jc w:val="left"/>
         <w:rPr>
-          <w:caps w:val="false"/>
-          <w:smallCaps w:val="false"/>
-        </w:rPr>
-      </w:pPr>
-      <w:r>
-        <w:rPr>
-          <w:caps w:val="false"/>
-          <w:smallCaps w:val="false"/>
-        </w:rPr>
-      </w:r>
-    </w:p>
-    <w:p>
-      <w:pPr>
-        <w:pStyle w:val="TextBody"/>
-        <w:bidi w:val="0"/>
-        <w:spacing w:lineRule="atLeast" w:line="285"/>
-        <w:ind w:left="0" w:right="0" w:hanging="0"/>
-        <w:jc w:val="left"/>
-        <w:rPr>
-          <w:caps w:val="false"/>
-          <w:smallCaps w:val="false"/>
-        </w:rPr>
-      </w:pPr>
-      <w:r>
-        <w:rPr>
-          <w:caps w:val="false"/>
-          <w:smallCaps w:val="false"/>
-        </w:rPr>
-      </w:r>
-    </w:p>
-    <w:p>
-      <w:pPr>
-        <w:pStyle w:val="TextBody"/>
-        <w:bidi w:val="0"/>
-        <w:spacing w:lineRule="atLeast" w:line="285"/>
-        <w:ind w:left="0" w:right="0" w:hanging="0"/>
-        <w:jc w:val="left"/>
-        <w:rPr>
-          <w:caps w:val="false"/>
-          <w:smallCaps w:val="false"/>
-        </w:rPr>
-      </w:pPr>
-      <w:r>
-        <w:rPr>
+          <w:rFonts w:ascii="Times New Roman" w:hAnsi="Times New Roman"/>
+          <w:caps w:val="false"/>
+          <w:smallCaps w:val="false"/>
+        </w:rPr>
+      </w:pPr>
+      <w:r>
+        <w:rPr>
+          <w:rFonts w:ascii="Times New Roman" w:hAnsi="Times New Roman"/>
+          <w:caps w:val="false"/>
+          <w:smallCaps w:val="false"/>
+        </w:rPr>
+      </w:r>
+    </w:p>
+    <w:p>
+      <w:pPr>
+        <w:pStyle w:val="TextBody"/>
+        <w:bidi w:val="0"/>
+        <w:spacing w:lineRule="atLeast" w:line="285"/>
+        <w:ind w:left="0" w:right="0" w:hanging="0"/>
+        <w:jc w:val="left"/>
+        <w:rPr>
+          <w:rFonts w:ascii="Times New Roman" w:hAnsi="Times New Roman"/>
+          <w:caps w:val="false"/>
+          <w:smallCaps w:val="false"/>
+        </w:rPr>
+      </w:pPr>
+      <w:r>
+        <w:rPr>
+          <w:rFonts w:ascii="Times New Roman" w:hAnsi="Times New Roman"/>
+          <w:caps w:val="false"/>
+          <w:smallCaps w:val="false"/>
+        </w:rPr>
+      </w:r>
+    </w:p>
+    <w:p>
+      <w:pPr>
+        <w:pStyle w:val="TextBody"/>
+        <w:bidi w:val="0"/>
+        <w:spacing w:lineRule="atLeast" w:line="285"/>
+        <w:ind w:left="0" w:right="0" w:hanging="0"/>
+        <w:jc w:val="left"/>
+        <w:rPr>
+          <w:rFonts w:ascii="Times New Roman" w:hAnsi="Times New Roman"/>
+          <w:caps w:val="false"/>
+          <w:smallCaps w:val="false"/>
+        </w:rPr>
+      </w:pPr>
+      <w:r>
+        <w:rPr>
+          <w:rFonts w:ascii="Times New Roman" w:hAnsi="Times New Roman"/>
           <w:caps w:val="false"/>
           <w:smallCaps w:val="false"/>
         </w:rPr>
@@ -1320,17 +1157,12 @@
         <w:ind w:left="0" w:right="0" w:hanging="0"/>
         <w:jc w:val="center"/>
         <w:rPr>
-          <w:b w:val="false"/>
-          <w:b w:val="false"/>
-          <w:i w:val="false"/>
-          <w:i w:val="false"/>
-          <w:caps w:val="false"/>
-          <w:smallCaps w:val="false"/>
-        </w:rPr>
-      </w:pPr>
-      <w:r>
-        <w:rPr>
-          <w:rFonts w:ascii="Calibri;Calibri_EmbeddedFont;Calibri_MSFontService;sans-serif" w:hAnsi="Calibri;Calibri_EmbeddedFont;Calibri_MSFontService;sans-serif"/>
+          <w:rFonts w:ascii="Times New Roman" w:hAnsi="Times New Roman"/>
+        </w:rPr>
+      </w:pPr>
+      <w:r>
+        <w:rPr>
+          <w:rFonts w:ascii="Times New Roman" w:hAnsi="Times New Roman"/>
           <w:b/>
           <w:i/>
           <w:caps w:val="false"/>
@@ -1343,6 +1175,7 @@
       </w:r>
       <w:r>
         <w:rPr>
+          <w:rFonts w:ascii="Times New Roman" w:hAnsi="Times New Roman"/>
           <w:b w:val="false"/>
           <w:i w:val="false"/>
           <w:caps w:val="false"/>
@@ -1360,12 +1193,14 @@
         <w:ind w:left="0" w:right="0" w:hanging="0"/>
         <w:jc w:val="left"/>
         <w:rPr>
-          <w:caps w:val="false"/>
-          <w:smallCaps w:val="false"/>
-        </w:rPr>
-      </w:pPr>
-      <w:r>
-        <w:rPr>
+          <w:rFonts w:ascii="Times New Roman" w:hAnsi="Times New Roman"/>
+          <w:caps w:val="false"/>
+          <w:smallCaps w:val="false"/>
+        </w:rPr>
+      </w:pPr>
+      <w:r>
+        <w:rPr>
+          <w:rFonts w:ascii="Times New Roman" w:hAnsi="Times New Roman"/>
           <w:caps w:val="false"/>
           <w:smallCaps w:val="false"/>
         </w:rPr>
@@ -1411,7 +1246,6 @@
   <w:abstractNum w:abstractNumId="1">
     <w:lvl w:ilvl="0">
       <w:start w:val="1"/>
-      <w:pStyle w:val="Heading1"/>
       <w:numFmt w:val="none"/>
       <w:suff w:val="nothing"/>
       <w:lvlText w:val=""/>
@@ -1422,10 +1256,10 @@
         </w:tabs>
         <w:ind w:left="0" w:hanging="0"/>
       </w:pPr>
+      <w:rPr/>
     </w:lvl>
     <w:lvl w:ilvl="1">
       <w:start w:val="1"/>
-      <w:pStyle w:val="Heading2"/>
       <w:numFmt w:val="none"/>
       <w:suff w:val="nothing"/>
       <w:lvlText w:val=""/>
@@ -1436,10 +1270,10 @@
         </w:tabs>
         <w:ind w:left="0" w:hanging="0"/>
       </w:pPr>
+      <w:rPr/>
     </w:lvl>
     <w:lvl w:ilvl="2">
       <w:start w:val="1"/>
-      <w:pStyle w:val="Heading3"/>
       <w:numFmt w:val="none"/>
       <w:suff w:val="nothing"/>
       <w:lvlText w:val=""/>
@@ -1450,6 +1284,7 @@
         </w:tabs>
         <w:ind w:left="0" w:hanging="0"/>
       </w:pPr>
+      <w:rPr/>
     </w:lvl>
     <w:lvl w:ilvl="3">
       <w:start w:val="1"/>
@@ -1463,6 +1298,7 @@
         </w:tabs>
         <w:ind w:left="0" w:hanging="0"/>
       </w:pPr>
+      <w:rPr/>
     </w:lvl>
     <w:lvl w:ilvl="4">
       <w:start w:val="1"/>
@@ -1476,6 +1312,7 @@
         </w:tabs>
         <w:ind w:left="0" w:hanging="0"/>
       </w:pPr>
+      <w:rPr/>
     </w:lvl>
     <w:lvl w:ilvl="5">
       <w:start w:val="1"/>
@@ -1489,6 +1326,7 @@
         </w:tabs>
         <w:ind w:left="0" w:hanging="0"/>
       </w:pPr>
+      <w:rPr/>
     </w:lvl>
     <w:lvl w:ilvl="6">
       <w:start w:val="1"/>
@@ -1502,6 +1340,7 @@
         </w:tabs>
         <w:ind w:left="0" w:hanging="0"/>
       </w:pPr>
+      <w:rPr/>
     </w:lvl>
     <w:lvl w:ilvl="7">
       <w:start w:val="1"/>
@@ -1515,6 +1354,7 @@
         </w:tabs>
         <w:ind w:left="0" w:hanging="0"/>
       </w:pPr>
+      <w:rPr/>
     </w:lvl>
     <w:lvl w:ilvl="8">
       <w:start w:val="1"/>
@@ -1528,6 +1368,7 @@
         </w:tabs>
         <w:ind w:left="0" w:hanging="0"/>
       </w:pPr>
+      <w:rPr/>
     </w:lvl>
   </w:abstractNum>
   <w:abstractNum w:abstractNumId="2">
@@ -2040,6 +1881,125 @@
         <w:ind w:left="3642" w:hanging="360"/>
       </w:pPr>
       <w:rPr/>
+    </w:lvl>
+  </w:abstractNum>
+  <w:abstractNum w:abstractNumId="6">
+    <w:lvl w:ilvl="0">
+      <w:start w:val="1"/>
+      <w:numFmt w:val="none"/>
+      <w:suff w:val="nothing"/>
+      <w:lvlText w:val=""/>
+      <w:lvlJc w:val="left"/>
+      <w:pPr>
+        <w:tabs>
+          <w:tab w:val="num" w:pos="0"/>
+        </w:tabs>
+        <w:ind w:left="0" w:hanging="0"/>
+      </w:pPr>
+    </w:lvl>
+    <w:lvl w:ilvl="1">
+      <w:start w:val="1"/>
+      <w:numFmt w:val="none"/>
+      <w:suff w:val="nothing"/>
+      <w:lvlText w:val=""/>
+      <w:lvlJc w:val="left"/>
+      <w:pPr>
+        <w:tabs>
+          <w:tab w:val="num" w:pos="0"/>
+        </w:tabs>
+        <w:ind w:left="0" w:hanging="0"/>
+      </w:pPr>
+    </w:lvl>
+    <w:lvl w:ilvl="2">
+      <w:start w:val="1"/>
+      <w:numFmt w:val="none"/>
+      <w:suff w:val="nothing"/>
+      <w:lvlText w:val=""/>
+      <w:lvlJc w:val="left"/>
+      <w:pPr>
+        <w:tabs>
+          <w:tab w:val="num" w:pos="0"/>
+        </w:tabs>
+        <w:ind w:left="0" w:hanging="0"/>
+      </w:pPr>
+    </w:lvl>
+    <w:lvl w:ilvl="3">
+      <w:start w:val="1"/>
+      <w:numFmt w:val="none"/>
+      <w:suff w:val="nothing"/>
+      <w:lvlText w:val=""/>
+      <w:lvlJc w:val="left"/>
+      <w:pPr>
+        <w:tabs>
+          <w:tab w:val="num" w:pos="0"/>
+        </w:tabs>
+        <w:ind w:left="0" w:hanging="0"/>
+      </w:pPr>
+    </w:lvl>
+    <w:lvl w:ilvl="4">
+      <w:start w:val="1"/>
+      <w:numFmt w:val="none"/>
+      <w:suff w:val="nothing"/>
+      <w:lvlText w:val=""/>
+      <w:lvlJc w:val="left"/>
+      <w:pPr>
+        <w:tabs>
+          <w:tab w:val="num" w:pos="0"/>
+        </w:tabs>
+        <w:ind w:left="0" w:hanging="0"/>
+      </w:pPr>
+    </w:lvl>
+    <w:lvl w:ilvl="5">
+      <w:start w:val="1"/>
+      <w:numFmt w:val="none"/>
+      <w:suff w:val="nothing"/>
+      <w:lvlText w:val=""/>
+      <w:lvlJc w:val="left"/>
+      <w:pPr>
+        <w:tabs>
+          <w:tab w:val="num" w:pos="0"/>
+        </w:tabs>
+        <w:ind w:left="0" w:hanging="0"/>
+      </w:pPr>
+    </w:lvl>
+    <w:lvl w:ilvl="6">
+      <w:start w:val="1"/>
+      <w:numFmt w:val="none"/>
+      <w:suff w:val="nothing"/>
+      <w:lvlText w:val=""/>
+      <w:lvlJc w:val="left"/>
+      <w:pPr>
+        <w:tabs>
+          <w:tab w:val="num" w:pos="0"/>
+        </w:tabs>
+        <w:ind w:left="0" w:hanging="0"/>
+      </w:pPr>
+    </w:lvl>
+    <w:lvl w:ilvl="7">
+      <w:start w:val="1"/>
+      <w:numFmt w:val="none"/>
+      <w:suff w:val="nothing"/>
+      <w:lvlText w:val=""/>
+      <w:lvlJc w:val="left"/>
+      <w:pPr>
+        <w:tabs>
+          <w:tab w:val="num" w:pos="0"/>
+        </w:tabs>
+        <w:ind w:left="0" w:hanging="0"/>
+      </w:pPr>
+    </w:lvl>
+    <w:lvl w:ilvl="8">
+      <w:start w:val="1"/>
+      <w:numFmt w:val="none"/>
+      <w:suff w:val="nothing"/>
+      <w:lvlText w:val=""/>
+      <w:lvlJc w:val="left"/>
+      <w:pPr>
+        <w:tabs>
+          <w:tab w:val="num" w:pos="0"/>
+        </w:tabs>
+        <w:ind w:left="0" w:hanging="0"/>
+      </w:pPr>
     </w:lvl>
   </w:abstractNum>
   <w:num w:numId="1">
@@ -2056,6 +2016,9 @@
   </w:num>
   <w:num w:numId="5">
     <w:abstractNumId w:val="5"/>
+  </w:num>
+  <w:num w:numId="6">
+    <w:abstractNumId w:val="6"/>
   </w:num>
 </w:numbering>
 </file>

</xml_diff>